<commit_message>
2021 April Updates Preparation
</commit_message>
<xml_diff>
--- a/harinwu.com/Hao_Wu_Resume.docx
+++ b/harinwu.com/Hao_Wu_Resume.docx
@@ -184,6 +184,7 @@
       </w:r>
       <w:r>
         <w:rPr>
+          <w:rFonts w:ascii="Open Sans" w:hAnsi="Open Sans" w:cs="Open Sans"/>
           <w:noProof/>
         </w:rPr>
         <w:drawing>
@@ -257,7 +258,29 @@
             <w:szCs w:val="18"/>
             <w:u w:val="none"/>
           </w:rPr>
-          <w:t>harinwu99@gmail.com</w:t>
+          <w:t>harinwu99</w:t>
+        </w:r>
+        <w:r>
+          <w:rPr>
+            <w:rStyle w:val="Hyperlink"/>
+            <w:rFonts w:ascii="Open Sans" w:hAnsi="Open Sans" w:cs="Open Sans"/>
+            <w:color w:val="000000" w:themeColor="text1"/>
+            <w:sz w:val="18"/>
+            <w:szCs w:val="18"/>
+            <w:u w:val="none"/>
+          </w:rPr>
+          <w:t>@</w:t>
+        </w:r>
+        <w:r>
+          <w:rPr>
+            <w:rStyle w:val="Hyperlink"/>
+            <w:rFonts w:ascii="Open Sans" w:hAnsi="Open Sans" w:cs="Open Sans"/>
+            <w:color w:val="000000" w:themeColor="text1"/>
+            <w:sz w:val="18"/>
+            <w:szCs w:val="18"/>
+            <w:u w:val="none"/>
+          </w:rPr>
+          <w:t>gmail.com</w:t>
         </w:r>
       </w:hyperlink>
       <w:r>
@@ -578,7 +601,7 @@
       </w:r>
       <w:r>
         <w:rPr>
-          <w:rFonts w:ascii="Open Sans SemiBold" w:hAnsi="Open Sans SemiBold" w:cs="Open Sans SemiBold"/>
+          <w:rFonts w:ascii="Open Sans" w:hAnsi="Open Sans" w:cs="Open Sans"/>
           <w:b/>
           <w:color w:val="393537"/>
         </w:rPr>
@@ -586,7 +609,7 @@
       </w:r>
       <w:r>
         <w:rPr>
-          <w:rFonts w:ascii="Open Sans SemiBold" w:hAnsi="Open Sans SemiBold" w:cs="Open Sans SemiBold"/>
+          <w:rFonts w:ascii="Open Sans" w:hAnsi="Open Sans" w:cs="Open Sans"/>
           <w:b/>
           <w:color w:val="393537"/>
         </w:rPr>
@@ -594,7 +617,7 @@
       </w:r>
       <w:r>
         <w:rPr>
-          <w:rFonts w:ascii="Open Sans SemiBold" w:hAnsi="Open Sans SemiBold" w:cs="Open Sans SemiBold"/>
+          <w:rFonts w:ascii="Open Sans" w:hAnsi="Open Sans" w:cs="Open Sans"/>
           <w:b/>
           <w:color w:val="393537"/>
         </w:rPr>
@@ -602,7 +625,7 @@
       </w:r>
       <w:r>
         <w:rPr>
-          <w:rFonts w:ascii="Open Sans SemiBold" w:hAnsi="Open Sans SemiBold" w:cs="Open Sans SemiBold"/>
+          <w:rFonts w:ascii="Open Sans" w:hAnsi="Open Sans" w:cs="Open Sans"/>
           <w:b/>
           <w:color w:val="393537"/>
         </w:rPr>
@@ -610,7 +633,7 @@
       </w:r>
       <w:r>
         <w:rPr>
-          <w:rFonts w:ascii="Open Sans SemiBold" w:hAnsi="Open Sans SemiBold" w:cs="Open Sans SemiBold"/>
+          <w:rFonts w:ascii="Open Sans" w:hAnsi="Open Sans" w:cs="Open Sans"/>
           <w:b/>
           <w:color w:val="393537"/>
         </w:rPr>
@@ -618,7 +641,7 @@
       </w:r>
       <w:r>
         <w:rPr>
-          <w:rFonts w:ascii="Open Sans SemiBold" w:hAnsi="Open Sans SemiBold" w:cs="Open Sans SemiBold"/>
+          <w:rFonts w:ascii="Open Sans" w:hAnsi="Open Sans" w:cs="Open Sans"/>
           <w:b/>
           <w:color w:val="393537"/>
         </w:rPr>
@@ -681,6 +704,7 @@
       </w:r>
       <w:r>
         <w:rPr>
+          <w:rFonts w:ascii="Open Sans" w:hAnsi="Open Sans" w:cs="Open Sans"/>
           <w:color w:val="AEAAAA" w:themeColor="background2" w:themeShade="BF"/>
         </w:rPr>
         <w:t>01/2019 – Present</w:t>
@@ -714,14 +738,7 @@
           <w:rFonts w:ascii="Open Sans" w:hAnsi="Open Sans" w:cs="Open Sans"/>
           <w:color w:val="393537"/>
         </w:rPr>
-        <w:t xml:space="preserve">monthly features on </w:t>
-      </w:r>
-      <w:r>
-        <w:rPr>
-          <w:rFonts w:ascii="Open Sans" w:hAnsi="Open Sans" w:cs="Open Sans"/>
-          <w:color w:val="393537"/>
-        </w:rPr>
-        <w:t>Tastebuds</w:t>
+        <w:t>monthly features on Tastebuds</w:t>
       </w:r>
       <w:r>
         <w:rPr>
@@ -773,14 +790,7 @@
           <w:rFonts w:ascii="Open Sans" w:hAnsi="Open Sans" w:cs="Open Sans"/>
           <w:color w:val="393537"/>
         </w:rPr>
-        <w:t xml:space="preserve">Scraping thousands of restaurant’s data with </w:t>
-      </w:r>
-      <w:r>
-        <w:rPr>
-          <w:rFonts w:ascii="Open Sans" w:hAnsi="Open Sans" w:cs="Open Sans"/>
-          <w:color w:val="393537"/>
-        </w:rPr>
-        <w:t>Python</w:t>
+        <w:t>Scraping thousands of restaurant’s data with Python</w:t>
       </w:r>
       <w:r>
         <w:rPr>
@@ -941,14 +951,7 @@
           <w:rFonts w:ascii="Open Sans" w:hAnsi="Open Sans" w:cs="Open Sans"/>
           <w:color w:val="393537"/>
         </w:rPr>
-        <w:t xml:space="preserve"> machine learning model, utilizing </w:t>
-      </w:r>
-      <w:r>
-        <w:rPr>
-          <w:rFonts w:ascii="Open Sans" w:hAnsi="Open Sans" w:cs="Open Sans"/>
-          <w:color w:val="393537"/>
-        </w:rPr>
-        <w:t>matrix factorization, random forests and stacking.</w:t>
+        <w:t xml:space="preserve"> machine learning model, utilizing matrix factorization, random forests and stacking.</w:t>
       </w:r>
     </w:p>
     <w:p>
@@ -992,7 +995,7 @@
       </w:r>
       <w:r>
         <w:rPr>
-          <w:rFonts w:ascii="Open Sans SemiBold" w:hAnsi="Open Sans SemiBold" w:cs="Open Sans SemiBold"/>
+          <w:rFonts w:ascii="Open Sans" w:hAnsi="Open Sans" w:cs="Open Sans"/>
           <w:b/>
           <w:color w:val="393537"/>
         </w:rPr>
@@ -1000,69 +1003,70 @@
       </w:r>
       <w:r>
         <w:rPr>
-          <w:rFonts w:ascii="Open Sans SemiBold" w:hAnsi="Open Sans SemiBold" w:cs="Open Sans SemiBold"/>
-          <w:b/>
-          <w:color w:val="393537"/>
-        </w:rPr>
-        <w:tab/>
-      </w:r>
-      <w:r>
-        <w:rPr>
-          <w:rFonts w:ascii="Open Sans" w:hAnsi="Open Sans" w:cs="Open Sans"/>
-          <w:color w:val="393537"/>
-        </w:rPr>
-        <w:tab/>
-      </w:r>
-      <w:r>
-        <w:rPr>
-          <w:rFonts w:ascii="Open Sans" w:hAnsi="Open Sans" w:cs="Open Sans"/>
-          <w:b/>
-          <w:color w:val="393537"/>
-        </w:rPr>
-        <w:tab/>
-      </w:r>
-      <w:r>
-        <w:rPr>
-          <w:rFonts w:ascii="Open Sans" w:hAnsi="Open Sans" w:cs="Open Sans"/>
-          <w:b/>
-          <w:color w:val="393537"/>
-        </w:rPr>
-        <w:tab/>
-      </w:r>
-      <w:r>
-        <w:rPr>
-          <w:rFonts w:ascii="Open Sans" w:hAnsi="Open Sans" w:cs="Open Sans"/>
-          <w:b/>
-          <w:color w:val="393537"/>
-        </w:rPr>
-        <w:tab/>
-      </w:r>
-      <w:r>
-        <w:rPr>
-          <w:rFonts w:ascii="Open Sans" w:hAnsi="Open Sans" w:cs="Open Sans"/>
-          <w:b/>
-          <w:color w:val="393537"/>
-        </w:rPr>
-        <w:tab/>
-      </w:r>
-      <w:r>
-        <w:rPr>
-          <w:rFonts w:ascii="Open Sans" w:hAnsi="Open Sans" w:cs="Open Sans"/>
-          <w:b/>
-          <w:color w:val="393537"/>
-        </w:rPr>
-        <w:tab/>
-      </w:r>
-      <w:r>
-        <w:rPr>
-          <w:rFonts w:ascii="Open Sans" w:hAnsi="Open Sans" w:cs="Open Sans"/>
-          <w:b/>
-          <w:color w:val="393537"/>
-        </w:rPr>
-        <w:tab/>
-      </w:r>
-      <w:r>
-        <w:rPr>
+          <w:rFonts w:ascii="Open Sans" w:hAnsi="Open Sans" w:cs="Open Sans"/>
+          <w:b/>
+          <w:color w:val="393537"/>
+        </w:rPr>
+        <w:tab/>
+      </w:r>
+      <w:r>
+        <w:rPr>
+          <w:rFonts w:ascii="Open Sans" w:hAnsi="Open Sans" w:cs="Open Sans"/>
+          <w:color w:val="393537"/>
+        </w:rPr>
+        <w:tab/>
+      </w:r>
+      <w:r>
+        <w:rPr>
+          <w:rFonts w:ascii="Open Sans" w:hAnsi="Open Sans" w:cs="Open Sans"/>
+          <w:b/>
+          <w:color w:val="393537"/>
+        </w:rPr>
+        <w:tab/>
+      </w:r>
+      <w:r>
+        <w:rPr>
+          <w:rFonts w:ascii="Open Sans" w:hAnsi="Open Sans" w:cs="Open Sans"/>
+          <w:b/>
+          <w:color w:val="393537"/>
+        </w:rPr>
+        <w:tab/>
+      </w:r>
+      <w:r>
+        <w:rPr>
+          <w:rFonts w:ascii="Open Sans" w:hAnsi="Open Sans" w:cs="Open Sans"/>
+          <w:b/>
+          <w:color w:val="393537"/>
+        </w:rPr>
+        <w:tab/>
+      </w:r>
+      <w:r>
+        <w:rPr>
+          <w:rFonts w:ascii="Open Sans" w:hAnsi="Open Sans" w:cs="Open Sans"/>
+          <w:b/>
+          <w:color w:val="393537"/>
+        </w:rPr>
+        <w:tab/>
+      </w:r>
+      <w:r>
+        <w:rPr>
+          <w:rFonts w:ascii="Open Sans" w:hAnsi="Open Sans" w:cs="Open Sans"/>
+          <w:b/>
+          <w:color w:val="393537"/>
+        </w:rPr>
+        <w:tab/>
+      </w:r>
+      <w:r>
+        <w:rPr>
+          <w:rFonts w:ascii="Open Sans" w:hAnsi="Open Sans" w:cs="Open Sans"/>
+          <w:b/>
+          <w:color w:val="393537"/>
+        </w:rPr>
+        <w:tab/>
+      </w:r>
+      <w:r>
+        <w:rPr>
+          <w:rFonts w:ascii="Open Sans" w:hAnsi="Open Sans" w:cs="Open Sans"/>
           <w:color w:val="AEAAAA" w:themeColor="background2" w:themeShade="BF"/>
         </w:rPr>
         <w:t>09/2020 – Present</w:t>
@@ -1089,14 +1093,7 @@
           <w:rFonts w:ascii="Open Sans" w:hAnsi="Open Sans" w:cs="Open Sans"/>
           <w:color w:val="393537"/>
         </w:rPr>
-        <w:t xml:space="preserve">Deploying backend on </w:t>
-      </w:r>
-      <w:r>
-        <w:rPr>
-          <w:rFonts w:ascii="Open Sans" w:hAnsi="Open Sans" w:cs="Open Sans"/>
-          <w:color w:val="393537"/>
-        </w:rPr>
-        <w:t>Docker</w:t>
+        <w:t>Deploying backend on Docker</w:t>
       </w:r>
       <w:r>
         <w:rPr>
@@ -1119,23 +1116,7 @@
           <w:b/>
           <w:color w:val="393537"/>
         </w:rPr>
-        <w:t>2</w:t>
-      </w:r>
-      <w:r>
-        <w:rPr>
-          <w:rFonts w:ascii="Open Sans" w:hAnsi="Open Sans" w:cs="Open Sans"/>
-          <w:b/>
-          <w:color w:val="393537"/>
-        </w:rPr>
-        <w:t>+</w:t>
-      </w:r>
-      <w:r>
-        <w:rPr>
-          <w:rFonts w:ascii="Open Sans" w:hAnsi="Open Sans" w:cs="Open Sans"/>
-          <w:b/>
-          <w:color w:val="393537"/>
-        </w:rPr>
-        <w:t xml:space="preserve"> hours</w:t>
+        <w:t>2+ hours</w:t>
       </w:r>
       <w:r>
         <w:rPr>
@@ -1166,21 +1147,7 @@
           <w:rFonts w:ascii="Open Sans" w:hAnsi="Open Sans" w:cs="Open Sans"/>
           <w:color w:val="393537"/>
         </w:rPr>
-        <w:t xml:space="preserve">Designing a </w:t>
-      </w:r>
-      <w:r>
-        <w:rPr>
-          <w:rFonts w:ascii="Open Sans" w:hAnsi="Open Sans" w:cs="Open Sans"/>
-          <w:color w:val="393537"/>
-        </w:rPr>
-        <w:t>MySQL database and Node (TypeScript) backend</w:t>
-      </w:r>
-      <w:r>
-        <w:rPr>
-          <w:rFonts w:ascii="Open Sans" w:hAnsi="Open Sans" w:cs="Open Sans"/>
-          <w:color w:val="393537"/>
-        </w:rPr>
-        <w:t xml:space="preserve"> for an iOS fintech app on a software design team.</w:t>
+        <w:t>Designing a MySQL database and Node (TypeScript) backend for an iOS fintech app on a software design team.</w:t>
       </w:r>
     </w:p>
     <w:p>
@@ -1249,7 +1216,7 @@
       </w:r>
       <w:r>
         <w:rPr>
-          <w:rFonts w:ascii="Open Sans SemiBold" w:hAnsi="Open Sans SemiBold" w:cs="Open Sans SemiBold"/>
+          <w:rFonts w:ascii="Open Sans" w:hAnsi="Open Sans" w:cs="Open Sans"/>
           <w:b/>
           <w:color w:val="393537"/>
         </w:rPr>
@@ -1257,7 +1224,7 @@
       </w:r>
       <w:r>
         <w:rPr>
-          <w:rFonts w:ascii="Open Sans SemiBold" w:hAnsi="Open Sans SemiBold" w:cs="Open Sans SemiBold"/>
+          <w:rFonts w:ascii="Open Sans" w:hAnsi="Open Sans" w:cs="Open Sans"/>
           <w:b/>
           <w:color w:val="393537"/>
         </w:rPr>
@@ -1312,18 +1279,21 @@
       </w:r>
       <w:r>
         <w:rPr>
+          <w:rFonts w:ascii="Open Sans" w:hAnsi="Open Sans" w:cs="Open Sans"/>
           <w:color w:val="AEAAAA" w:themeColor="background2" w:themeShade="BF"/>
         </w:rPr>
         <w:t>09/</w:t>
       </w:r>
       <w:r>
         <w:rPr>
+          <w:rFonts w:ascii="Open Sans" w:hAnsi="Open Sans" w:cs="Open Sans"/>
           <w:color w:val="AEAAAA" w:themeColor="background2" w:themeShade="BF"/>
         </w:rPr>
         <w:t xml:space="preserve">2019 – </w:t>
       </w:r>
       <w:r>
         <w:rPr>
+          <w:rFonts w:ascii="Open Sans" w:hAnsi="Open Sans" w:cs="Open Sans"/>
           <w:color w:val="AEAAAA" w:themeColor="background2" w:themeShade="BF"/>
         </w:rPr>
         <w:t>04/2020</w:t>
@@ -1366,39 +1336,7 @@
           <w:sz w:val="20"/>
           <w:szCs w:val="20"/>
         </w:rPr>
-        <w:t xml:space="preserve"> service outage detection </w:t>
-      </w:r>
-      <w:r>
-        <w:rPr>
-          <w:rFonts w:ascii="Open Sans" w:hAnsi="Open Sans" w:cs="Open Sans"/>
-          <w:sz w:val="20"/>
-          <w:szCs w:val="20"/>
-        </w:rPr>
-        <w:t>for government and enterprise customers</w:t>
-      </w:r>
-      <w:r>
-        <w:rPr>
-          <w:rFonts w:ascii="Open Sans" w:hAnsi="Open Sans" w:cs="Open Sans"/>
-          <w:sz w:val="20"/>
-          <w:szCs w:val="20"/>
-        </w:rPr>
-        <w:t xml:space="preserve">, presenting updates on </w:t>
-      </w:r>
-      <w:r>
-        <w:rPr>
-          <w:rFonts w:ascii="Open Sans" w:hAnsi="Open Sans" w:cs="Open Sans"/>
-          <w:sz w:val="20"/>
-          <w:szCs w:val="20"/>
-        </w:rPr>
-        <w:t>Tableau</w:t>
-      </w:r>
-      <w:r>
-        <w:rPr>
-          <w:rFonts w:ascii="Open Sans" w:hAnsi="Open Sans" w:cs="Open Sans"/>
-          <w:sz w:val="20"/>
-          <w:szCs w:val="20"/>
-        </w:rPr>
-        <w:t xml:space="preserve"> reports and automated email notifications</w:t>
+        <w:t xml:space="preserve"> service outage detection for government and enterprise customers, presenting updates on Tableau reports and automated email notifications</w:t>
       </w:r>
       <w:r>
         <w:rPr>
@@ -1487,15 +1425,7 @@
           <w:sz w:val="20"/>
           <w:szCs w:val="20"/>
         </w:rPr>
-        <w:t>architecture</w:t>
-      </w:r>
-      <w:r>
-        <w:rPr>
-          <w:rFonts w:ascii="Open Sans" w:hAnsi="Open Sans" w:cs="Open Sans"/>
-          <w:sz w:val="20"/>
-          <w:szCs w:val="20"/>
-        </w:rPr>
-        <w:t xml:space="preserve">, </w:t>
+        <w:t xml:space="preserve">architecture, </w:t>
       </w:r>
       <w:r>
         <w:rPr>
@@ -1511,15 +1441,7 @@
           <w:sz w:val="20"/>
           <w:szCs w:val="20"/>
         </w:rPr>
-        <w:t xml:space="preserve"> </w:t>
-      </w:r>
-      <w:r>
-        <w:rPr>
-          <w:rFonts w:ascii="Open Sans" w:hAnsi="Open Sans" w:cs="Open Sans"/>
-          <w:sz w:val="20"/>
-          <w:szCs w:val="20"/>
-        </w:rPr>
-        <w:t>React</w:t>
+        <w:t xml:space="preserve"> React</w:t>
       </w:r>
       <w:r>
         <w:rPr>
@@ -1551,15 +1473,7 @@
           <w:sz w:val="20"/>
           <w:szCs w:val="20"/>
         </w:rPr>
-        <w:t xml:space="preserve"> services</w:t>
-      </w:r>
-      <w:r>
-        <w:rPr>
-          <w:rFonts w:ascii="Open Sans" w:hAnsi="Open Sans" w:cs="Open Sans"/>
-          <w:sz w:val="20"/>
-          <w:szCs w:val="20"/>
-        </w:rPr>
-        <w:t xml:space="preserve"> hosted </w:t>
+        <w:t xml:space="preserve"> services hosted </w:t>
       </w:r>
       <w:r>
         <w:rPr>
@@ -1675,16 +1589,7 @@
           <w:sz w:val="20"/>
           <w:szCs w:val="20"/>
         </w:rPr>
-        <w:t>10</w:t>
-      </w:r>
-      <w:r>
-        <w:rPr>
-          <w:rFonts w:ascii="Open Sans" w:hAnsi="Open Sans" w:cs="Open Sans"/>
-          <w:b/>
-          <w:sz w:val="20"/>
-          <w:szCs w:val="20"/>
-        </w:rPr>
-        <w:t>+</w:t>
+        <w:t>10+</w:t>
       </w:r>
       <w:r>
         <w:rPr>
@@ -1824,7 +1729,7 @@
       </w:r>
       <w:r>
         <w:rPr>
-          <w:rFonts w:ascii="Open Sans SemiBold" w:hAnsi="Open Sans SemiBold" w:cs="Open Sans SemiBold"/>
+          <w:rFonts w:ascii="Open Sans" w:hAnsi="Open Sans" w:cs="Open Sans"/>
           <w:b/>
           <w:color w:val="393537"/>
         </w:rPr>
@@ -1832,98 +1737,104 @@
       </w:r>
       <w:r>
         <w:rPr>
-          <w:rFonts w:ascii="Open Sans SemiBold" w:hAnsi="Open Sans SemiBold" w:cs="Open Sans SemiBold"/>
-          <w:b/>
-          <w:color w:val="393537"/>
-        </w:rPr>
-        <w:tab/>
-      </w:r>
-      <w:r>
-        <w:rPr>
-          <w:rFonts w:ascii="Open Sans" w:hAnsi="Open Sans" w:cs="Open Sans"/>
-          <w:color w:val="393537"/>
-        </w:rPr>
-        <w:tab/>
-      </w:r>
-      <w:r>
-        <w:rPr>
-          <w:rFonts w:ascii="Open Sans" w:hAnsi="Open Sans" w:cs="Open Sans"/>
-          <w:color w:val="393537"/>
-        </w:rPr>
-        <w:tab/>
-      </w:r>
-      <w:r>
-        <w:rPr>
-          <w:rFonts w:ascii="Open Sans" w:hAnsi="Open Sans" w:cs="Open Sans"/>
-          <w:b/>
-          <w:color w:val="393537"/>
-        </w:rPr>
-        <w:tab/>
-      </w:r>
-      <w:r>
-        <w:rPr>
-          <w:rFonts w:ascii="Open Sans" w:hAnsi="Open Sans" w:cs="Open Sans"/>
-          <w:b/>
-          <w:color w:val="393537"/>
-        </w:rPr>
-        <w:tab/>
-      </w:r>
-      <w:r>
-        <w:rPr>
-          <w:rFonts w:ascii="Open Sans" w:hAnsi="Open Sans" w:cs="Open Sans"/>
-          <w:b/>
-          <w:color w:val="393537"/>
-        </w:rPr>
-        <w:tab/>
-      </w:r>
-      <w:r>
-        <w:rPr>
-          <w:rFonts w:ascii="Open Sans" w:hAnsi="Open Sans" w:cs="Open Sans"/>
-          <w:b/>
-          <w:color w:val="393537"/>
-        </w:rPr>
-        <w:tab/>
-      </w:r>
-      <w:r>
-        <w:rPr>
-          <w:rFonts w:ascii="Open Sans" w:hAnsi="Open Sans" w:cs="Open Sans"/>
-          <w:b/>
-          <w:color w:val="393537"/>
-        </w:rPr>
-        <w:tab/>
-      </w:r>
-      <w:r>
-        <w:rPr>
+          <w:rFonts w:ascii="Open Sans" w:hAnsi="Open Sans" w:cs="Open Sans"/>
+          <w:b/>
+          <w:color w:val="393537"/>
+        </w:rPr>
+        <w:tab/>
+      </w:r>
+      <w:r>
+        <w:rPr>
+          <w:rFonts w:ascii="Open Sans" w:hAnsi="Open Sans" w:cs="Open Sans"/>
+          <w:color w:val="393537"/>
+        </w:rPr>
+        <w:tab/>
+      </w:r>
+      <w:r>
+        <w:rPr>
+          <w:rFonts w:ascii="Open Sans" w:hAnsi="Open Sans" w:cs="Open Sans"/>
+          <w:color w:val="393537"/>
+        </w:rPr>
+        <w:tab/>
+      </w:r>
+      <w:r>
+        <w:rPr>
+          <w:rFonts w:ascii="Open Sans" w:hAnsi="Open Sans" w:cs="Open Sans"/>
+          <w:b/>
+          <w:color w:val="393537"/>
+        </w:rPr>
+        <w:tab/>
+      </w:r>
+      <w:r>
+        <w:rPr>
+          <w:rFonts w:ascii="Open Sans" w:hAnsi="Open Sans" w:cs="Open Sans"/>
+          <w:b/>
+          <w:color w:val="393537"/>
+        </w:rPr>
+        <w:tab/>
+      </w:r>
+      <w:r>
+        <w:rPr>
+          <w:rFonts w:ascii="Open Sans" w:hAnsi="Open Sans" w:cs="Open Sans"/>
+          <w:b/>
+          <w:color w:val="393537"/>
+        </w:rPr>
+        <w:tab/>
+      </w:r>
+      <w:r>
+        <w:rPr>
+          <w:rFonts w:ascii="Open Sans" w:hAnsi="Open Sans" w:cs="Open Sans"/>
+          <w:b/>
+          <w:color w:val="393537"/>
+        </w:rPr>
+        <w:tab/>
+      </w:r>
+      <w:r>
+        <w:rPr>
+          <w:rFonts w:ascii="Open Sans" w:hAnsi="Open Sans" w:cs="Open Sans"/>
+          <w:b/>
+          <w:color w:val="393537"/>
+        </w:rPr>
+        <w:tab/>
+      </w:r>
+      <w:r>
+        <w:rPr>
+          <w:rFonts w:ascii="Open Sans" w:hAnsi="Open Sans" w:cs="Open Sans"/>
           <w:color w:val="AEAAAA" w:themeColor="background2" w:themeShade="BF"/>
         </w:rPr>
         <w:t>0</w:t>
       </w:r>
       <w:r>
         <w:rPr>
+          <w:rFonts w:ascii="Open Sans" w:hAnsi="Open Sans" w:cs="Open Sans"/>
           <w:color w:val="AEAAAA" w:themeColor="background2" w:themeShade="BF"/>
         </w:rPr>
         <w:t>8</w:t>
       </w:r>
       <w:r>
         <w:rPr>
+          <w:rFonts w:ascii="Open Sans" w:hAnsi="Open Sans" w:cs="Open Sans"/>
           <w:color w:val="AEAAAA" w:themeColor="background2" w:themeShade="BF"/>
         </w:rPr>
         <w:t>/</w:t>
       </w:r>
       <w:r>
         <w:rPr>
+          <w:rFonts w:ascii="Open Sans" w:hAnsi="Open Sans" w:cs="Open Sans"/>
           <w:color w:val="AEAAAA" w:themeColor="background2" w:themeShade="BF"/>
         </w:rPr>
         <w:t xml:space="preserve">2019 – </w:t>
       </w:r>
       <w:r>
         <w:rPr>
+          <w:rFonts w:ascii="Open Sans" w:hAnsi="Open Sans" w:cs="Open Sans"/>
           <w:color w:val="AEAAAA" w:themeColor="background2" w:themeShade="BF"/>
         </w:rPr>
         <w:t>12</w:t>
       </w:r>
       <w:r>
         <w:rPr>
+          <w:rFonts w:ascii="Open Sans" w:hAnsi="Open Sans" w:cs="Open Sans"/>
           <w:color w:val="AEAAAA" w:themeColor="background2" w:themeShade="BF"/>
         </w:rPr>
         <w:t>/2019</w:t>
@@ -1966,31 +1877,7 @@
           <w:sz w:val="20"/>
           <w:szCs w:val="20"/>
         </w:rPr>
-        <w:t xml:space="preserve"> </w:t>
-      </w:r>
-      <w:r>
-        <w:rPr>
-          <w:rFonts w:ascii="Open Sans" w:hAnsi="Open Sans" w:cs="Open Sans"/>
-          <w:sz w:val="20"/>
-          <w:szCs w:val="20"/>
-        </w:rPr>
-        <w:t xml:space="preserve">expectations on </w:t>
-      </w:r>
-      <w:r>
-        <w:rPr>
-          <w:rFonts w:ascii="Open Sans" w:hAnsi="Open Sans" w:cs="Open Sans"/>
-          <w:sz w:val="20"/>
-          <w:szCs w:val="20"/>
-        </w:rPr>
-        <w:t>weekly sprints</w:t>
-      </w:r>
-      <w:r>
-        <w:rPr>
-          <w:rFonts w:ascii="Open Sans" w:hAnsi="Open Sans" w:cs="Open Sans"/>
-          <w:sz w:val="20"/>
-          <w:szCs w:val="20"/>
-        </w:rPr>
-        <w:t xml:space="preserve"> with persistent hard work, cutting project time by </w:t>
+        <w:t xml:space="preserve"> expectations on weekly sprints with persistent hard work, cutting project time by </w:t>
       </w:r>
       <w:r>
         <w:rPr>
@@ -2084,6 +1971,7 @@
         <w:autoSpaceDN w:val="0"/>
         <w:adjustRightInd w:val="0"/>
         <w:rPr>
+          <w:rFonts w:ascii="Open Sans" w:hAnsi="Open Sans" w:cs="Open Sans"/>
           <w:color w:val="AEAAAA" w:themeColor="background2" w:themeShade="BF"/>
         </w:rPr>
       </w:pPr>
@@ -2160,7 +2048,7 @@
       </w:r>
       <w:r>
         <w:rPr>
-          <w:rFonts w:ascii="Open Sans SemiBold" w:hAnsi="Open Sans SemiBold" w:cs="Open Sans SemiBold"/>
+          <w:rFonts w:ascii="Open Sans" w:hAnsi="Open Sans" w:cs="Open Sans"/>
           <w:b/>
           <w:color w:val="393537"/>
         </w:rPr>
@@ -2208,30 +2096,35 @@
       </w:r>
       <w:r>
         <w:rPr>
+          <w:rFonts w:ascii="Open Sans" w:hAnsi="Open Sans" w:cs="Open Sans"/>
           <w:color w:val="AEAAAA" w:themeColor="background2" w:themeShade="BF"/>
         </w:rPr>
         <w:t>05/</w:t>
       </w:r>
       <w:r>
         <w:rPr>
+          <w:rFonts w:ascii="Open Sans" w:hAnsi="Open Sans" w:cs="Open Sans"/>
           <w:color w:val="AEAAAA" w:themeColor="background2" w:themeShade="BF"/>
         </w:rPr>
         <w:t>2018</w:t>
       </w:r>
       <w:r>
         <w:rPr>
+          <w:rFonts w:ascii="Open Sans" w:hAnsi="Open Sans" w:cs="Open Sans"/>
           <w:color w:val="AEAAAA" w:themeColor="background2" w:themeShade="BF"/>
         </w:rPr>
         <w:t xml:space="preserve"> </w:t>
       </w:r>
       <w:r>
         <w:rPr>
+          <w:rFonts w:ascii="Open Sans" w:hAnsi="Open Sans" w:cs="Open Sans"/>
           <w:color w:val="AEAAAA" w:themeColor="background2" w:themeShade="BF"/>
         </w:rPr>
         <w:t>– 08/</w:t>
       </w:r>
       <w:r>
         <w:rPr>
+          <w:rFonts w:ascii="Open Sans" w:hAnsi="Open Sans" w:cs="Open Sans"/>
           <w:color w:val="AEAAAA" w:themeColor="background2" w:themeShade="BF"/>
         </w:rPr>
         <w:t>2019</w:t>
@@ -2323,15 +2216,7 @@
           <w:sz w:val="20"/>
           <w:szCs w:val="20"/>
         </w:rPr>
-        <w:t xml:space="preserve"> (</w:t>
-      </w:r>
-      <w:r>
-        <w:rPr>
-          <w:rFonts w:ascii="Open Sans" w:hAnsi="Open Sans" w:cs="Open Sans"/>
-          <w:sz w:val="20"/>
-          <w:szCs w:val="20"/>
-        </w:rPr>
-        <w:t>FIFA 19</w:t>
+        <w:t xml:space="preserve"> (FIFA 19</w:t>
       </w:r>
       <w:r>
         <w:rPr>
@@ -2546,7 +2431,7 @@
       </w:r>
       <w:r>
         <w:rPr>
-          <w:rFonts w:ascii="Open Sans SemiBold" w:hAnsi="Open Sans SemiBold" w:cs="Open Sans SemiBold"/>
+          <w:rFonts w:ascii="Open Sans" w:hAnsi="Open Sans" w:cs="Open Sans"/>
           <w:b/>
           <w:color w:val="393537"/>
         </w:rPr>
@@ -2560,22 +2445,7 @@
           <w:color w:val="393537"/>
         </w:rPr>
         <w:tab/>
-      </w:r>
-      <w:r>
-        <w:rPr>
-          <w:rFonts w:ascii="Open Sans" w:hAnsi="Open Sans" w:cs="Open Sans"/>
-          <w:b/>
-          <w:color w:val="393537"/>
-        </w:rPr>
-        <w:t xml:space="preserve"> </w:t>
-      </w:r>
-      <w:r>
-        <w:rPr>
-          <w:rFonts w:ascii="Open Sans" w:hAnsi="Open Sans" w:cs="Open Sans"/>
-          <w:b/>
-          <w:color w:val="393537"/>
-        </w:rPr>
-        <w:t xml:space="preserve"> </w:t>
+        <w:t xml:space="preserve">  </w:t>
       </w:r>
       <w:r>
         <w:rPr>
@@ -2660,18 +2530,21 @@
       </w:r>
       <w:r>
         <w:rPr>
+          <w:rFonts w:ascii="Open Sans" w:hAnsi="Open Sans" w:cs="Open Sans"/>
           <w:color w:val="AEAAAA" w:themeColor="background2" w:themeShade="BF"/>
         </w:rPr>
         <w:t>0</w:t>
       </w:r>
       <w:r>
         <w:rPr>
+          <w:rFonts w:ascii="Open Sans" w:hAnsi="Open Sans" w:cs="Open Sans"/>
           <w:color w:val="AEAAAA" w:themeColor="background2" w:themeShade="BF"/>
         </w:rPr>
         <w:t>2</w:t>
       </w:r>
       <w:r>
         <w:rPr>
+          <w:rFonts w:ascii="Open Sans" w:hAnsi="Open Sans" w:cs="Open Sans"/>
           <w:color w:val="AEAAAA" w:themeColor="background2" w:themeShade="BF"/>
         </w:rPr>
         <w:t>/2021</w:t>
@@ -2804,7 +2677,7 @@
       <w:proofErr w:type="spellStart"/>
       <w:r>
         <w:rPr>
-          <w:rFonts w:ascii="Open Sans SemiBold" w:hAnsi="Open Sans SemiBold" w:cs="Open Sans SemiBold"/>
+          <w:rFonts w:ascii="Open Sans" w:hAnsi="Open Sans" w:cs="Open Sans"/>
           <w:b/>
           <w:color w:val="393537"/>
         </w:rPr>
@@ -2813,7 +2686,7 @@
       <w:proofErr w:type="spellEnd"/>
       <w:r>
         <w:rPr>
-          <w:rFonts w:ascii="Open Sans SemiBold" w:hAnsi="Open Sans SemiBold" w:cs="Open Sans SemiBold"/>
+          <w:rFonts w:ascii="Open Sans" w:hAnsi="Open Sans" w:cs="Open Sans"/>
           <w:b/>
           <w:color w:val="393537"/>
         </w:rPr>
@@ -2896,6 +2769,7 @@
       </w:r>
       <w:r>
         <w:rPr>
+          <w:rFonts w:ascii="Open Sans" w:hAnsi="Open Sans" w:cs="Open Sans"/>
           <w:color w:val="AEAAAA" w:themeColor="background2" w:themeShade="BF"/>
         </w:rPr>
         <w:t>01/2021</w:t>
@@ -3071,7 +2945,7 @@
       </w:r>
       <w:r>
         <w:rPr>
-          <w:rFonts w:ascii="Open Sans SemiBold" w:hAnsi="Open Sans SemiBold" w:cs="Open Sans SemiBold"/>
+          <w:rFonts w:ascii="Open Sans" w:hAnsi="Open Sans" w:cs="Open Sans"/>
           <w:b/>
           <w:color w:val="393537"/>
         </w:rPr>
@@ -3085,22 +2959,7 @@
           <w:color w:val="393537"/>
         </w:rPr>
         <w:tab/>
-      </w:r>
-      <w:r>
-        <w:rPr>
-          <w:rFonts w:ascii="Open Sans" w:hAnsi="Open Sans" w:cs="Open Sans"/>
-          <w:b/>
-          <w:color w:val="393537"/>
-        </w:rPr>
-        <w:t xml:space="preserve"> </w:t>
-      </w:r>
-      <w:r>
-        <w:rPr>
-          <w:rFonts w:ascii="Open Sans" w:hAnsi="Open Sans" w:cs="Open Sans"/>
-          <w:b/>
-          <w:color w:val="393537"/>
-        </w:rPr>
-        <w:t xml:space="preserve"> </w:t>
+        <w:t xml:space="preserve">  </w:t>
       </w:r>
       <w:r>
         <w:rPr>
@@ -3177,6 +3036,7 @@
       </w:r>
       <w:r>
         <w:rPr>
+          <w:rFonts w:ascii="Open Sans" w:hAnsi="Open Sans" w:cs="Open Sans"/>
           <w:color w:val="AEAAAA" w:themeColor="background2" w:themeShade="BF"/>
         </w:rPr>
         <w:t>01/2021</w:t>
@@ -3308,7 +3168,7 @@
       </w:r>
       <w:r>
         <w:rPr>
-          <w:rFonts w:ascii="Open Sans SemiBold" w:hAnsi="Open Sans SemiBold" w:cs="Open Sans SemiBold"/>
+          <w:rFonts w:ascii="Open Sans" w:hAnsi="Open Sans" w:cs="Open Sans"/>
           <w:b/>
           <w:color w:val="393537"/>
         </w:rPr>
@@ -3321,105 +3181,91 @@
           <w:color w:val="393537"/>
         </w:rPr>
         <w:tab/>
-      </w:r>
-      <w:r>
-        <w:rPr>
-          <w:rFonts w:ascii="Open Sans" w:hAnsi="Open Sans" w:cs="Open Sans"/>
-          <w:b/>
-          <w:color w:val="393537"/>
-        </w:rPr>
-        <w:t xml:space="preserve"> </w:t>
-      </w:r>
-      <w:r>
-        <w:rPr>
-          <w:rFonts w:ascii="Open Sans" w:hAnsi="Open Sans" w:cs="Open Sans"/>
-          <w:b/>
-          <w:color w:val="393537"/>
-        </w:rPr>
-        <w:t xml:space="preserve"> </w:t>
-      </w:r>
-      <w:r>
-        <w:rPr>
-          <w:rFonts w:ascii="Open Sans" w:hAnsi="Open Sans" w:cs="Open Sans"/>
-          <w:b/>
-          <w:color w:val="393537"/>
-        </w:rPr>
-        <w:tab/>
-      </w:r>
-      <w:r>
-        <w:rPr>
-          <w:rFonts w:ascii="Open Sans" w:hAnsi="Open Sans" w:cs="Open Sans"/>
-          <w:b/>
-          <w:color w:val="393537"/>
-        </w:rPr>
-        <w:tab/>
-      </w:r>
-      <w:r>
-        <w:rPr>
-          <w:rFonts w:ascii="Open Sans" w:hAnsi="Open Sans" w:cs="Open Sans"/>
-          <w:b/>
-          <w:color w:val="393537"/>
-        </w:rPr>
-        <w:tab/>
-      </w:r>
-      <w:r>
-        <w:rPr>
-          <w:rFonts w:ascii="Open Sans" w:hAnsi="Open Sans" w:cs="Open Sans"/>
-          <w:b/>
-          <w:color w:val="393537"/>
-        </w:rPr>
-        <w:tab/>
-      </w:r>
-      <w:r>
-        <w:rPr>
-          <w:rFonts w:ascii="Open Sans" w:hAnsi="Open Sans" w:cs="Open Sans"/>
-          <w:b/>
-          <w:color w:val="393537"/>
-        </w:rPr>
-        <w:tab/>
-      </w:r>
-      <w:r>
-        <w:rPr>
-          <w:rFonts w:ascii="Open Sans" w:hAnsi="Open Sans" w:cs="Open Sans"/>
-          <w:b/>
-          <w:color w:val="393537"/>
-        </w:rPr>
-        <w:tab/>
-      </w:r>
-      <w:r>
-        <w:rPr>
-          <w:rFonts w:ascii="Open Sans" w:hAnsi="Open Sans" w:cs="Open Sans"/>
-          <w:b/>
-          <w:color w:val="393537"/>
-        </w:rPr>
-        <w:tab/>
-      </w:r>
-      <w:r>
-        <w:rPr>
-          <w:rFonts w:ascii="Open Sans" w:hAnsi="Open Sans" w:cs="Open Sans"/>
-          <w:b/>
-          <w:color w:val="393537"/>
-        </w:rPr>
-        <w:tab/>
-      </w:r>
-      <w:r>
-        <w:rPr>
-          <w:rFonts w:ascii="Open Sans" w:hAnsi="Open Sans" w:cs="Open Sans"/>
-          <w:b/>
-          <w:color w:val="393537"/>
-        </w:rPr>
-        <w:tab/>
-      </w:r>
-      <w:r>
-        <w:rPr>
-          <w:rFonts w:ascii="Open Sans" w:hAnsi="Open Sans" w:cs="Open Sans"/>
-          <w:b/>
-          <w:color w:val="393537"/>
-        </w:rPr>
-        <w:tab/>
-      </w:r>
-      <w:r>
-        <w:rPr>
+        <w:t xml:space="preserve">  </w:t>
+      </w:r>
+      <w:r>
+        <w:rPr>
+          <w:rFonts w:ascii="Open Sans" w:hAnsi="Open Sans" w:cs="Open Sans"/>
+          <w:b/>
+          <w:color w:val="393537"/>
+        </w:rPr>
+        <w:tab/>
+      </w:r>
+      <w:r>
+        <w:rPr>
+          <w:rFonts w:ascii="Open Sans" w:hAnsi="Open Sans" w:cs="Open Sans"/>
+          <w:b/>
+          <w:color w:val="393537"/>
+        </w:rPr>
+        <w:tab/>
+      </w:r>
+      <w:r>
+        <w:rPr>
+          <w:rFonts w:ascii="Open Sans" w:hAnsi="Open Sans" w:cs="Open Sans"/>
+          <w:b/>
+          <w:color w:val="393537"/>
+        </w:rPr>
+        <w:tab/>
+      </w:r>
+      <w:r>
+        <w:rPr>
+          <w:rFonts w:ascii="Open Sans" w:hAnsi="Open Sans" w:cs="Open Sans"/>
+          <w:b/>
+          <w:color w:val="393537"/>
+        </w:rPr>
+        <w:tab/>
+      </w:r>
+      <w:r>
+        <w:rPr>
+          <w:rFonts w:ascii="Open Sans" w:hAnsi="Open Sans" w:cs="Open Sans"/>
+          <w:b/>
+          <w:color w:val="393537"/>
+        </w:rPr>
+        <w:tab/>
+      </w:r>
+      <w:r>
+        <w:rPr>
+          <w:rFonts w:ascii="Open Sans" w:hAnsi="Open Sans" w:cs="Open Sans"/>
+          <w:b/>
+          <w:color w:val="393537"/>
+        </w:rPr>
+        <w:tab/>
+      </w:r>
+      <w:r>
+        <w:rPr>
+          <w:rFonts w:ascii="Open Sans" w:hAnsi="Open Sans" w:cs="Open Sans"/>
+          <w:b/>
+          <w:color w:val="393537"/>
+        </w:rPr>
+        <w:tab/>
+      </w:r>
+      <w:r>
+        <w:rPr>
+          <w:rFonts w:ascii="Open Sans" w:hAnsi="Open Sans" w:cs="Open Sans"/>
+          <w:b/>
+          <w:color w:val="393537"/>
+        </w:rPr>
+        <w:tab/>
+      </w:r>
+      <w:r>
+        <w:rPr>
+          <w:rFonts w:ascii="Open Sans" w:hAnsi="Open Sans" w:cs="Open Sans"/>
+          <w:b/>
+          <w:color w:val="393537"/>
+        </w:rPr>
+        <w:tab/>
+      </w:r>
+      <w:r>
+        <w:rPr>
+          <w:rFonts w:ascii="Open Sans" w:hAnsi="Open Sans" w:cs="Open Sans"/>
+          <w:b/>
+          <w:color w:val="393537"/>
+        </w:rPr>
+        <w:tab/>
+      </w:r>
+      <w:r>
+        <w:rPr>
+          <w:rFonts w:ascii="Open Sans" w:hAnsi="Open Sans" w:cs="Open Sans"/>
           <w:color w:val="AEAAAA" w:themeColor="background2" w:themeShade="BF"/>
         </w:rPr>
         <w:t>12/2020</w:t>
@@ -3478,14 +3324,7 @@
           <w:rFonts w:ascii="Open Sans" w:hAnsi="Open Sans" w:cs="Open Sans"/>
           <w:color w:val="393537"/>
         </w:rPr>
-        <w:t xml:space="preserve"> to generate spatial audio, and an </w:t>
-      </w:r>
-      <w:r>
-        <w:rPr>
-          <w:rFonts w:ascii="Open Sans" w:hAnsi="Open Sans" w:cs="Open Sans"/>
-          <w:color w:val="393537"/>
-        </w:rPr>
-        <w:t>algorithm to track head position.</w:t>
+        <w:t xml:space="preserve"> to generate spatial audio, and an algorithm to track head position.</w:t>
       </w:r>
     </w:p>
     <w:p>
@@ -3555,7 +3394,7 @@
       </w:r>
       <w:r>
         <w:rPr>
-          <w:rFonts w:ascii="Open Sans SemiBold" w:hAnsi="Open Sans SemiBold" w:cs="Open Sans SemiBold"/>
+          <w:rFonts w:ascii="Open Sans" w:hAnsi="Open Sans" w:cs="Open Sans"/>
           <w:b/>
           <w:color w:val="393537"/>
         </w:rPr>
@@ -3587,12 +3426,14 @@
       </w:r>
       <w:r>
         <w:rPr>
+          <w:rFonts w:ascii="Open Sans" w:hAnsi="Open Sans" w:cs="Open Sans"/>
           <w:color w:val="AEAAAA" w:themeColor="background2" w:themeShade="BF"/>
         </w:rPr>
         <w:t>05/2020</w:t>
       </w:r>
       <w:r>
         <w:rPr>
+          <w:rFonts w:ascii="Open Sans" w:hAnsi="Open Sans" w:cs="Open Sans"/>
           <w:color w:val="AEAAAA" w:themeColor="background2" w:themeShade="BF"/>
         </w:rPr>
         <w:t xml:space="preserve"> – 12/2020</w:t>
@@ -3627,14 +3468,7 @@
           <w:rFonts w:ascii="Open Sans" w:hAnsi="Open Sans" w:cs="Open Sans"/>
           <w:color w:val="393537"/>
         </w:rPr>
-        <w:t>in North America</w:t>
-      </w:r>
-      <w:r>
-        <w:rPr>
-          <w:rFonts w:ascii="Open Sans" w:hAnsi="Open Sans" w:cs="Open Sans"/>
-          <w:color w:val="393537"/>
-        </w:rPr>
-        <w:t xml:space="preserve"> at 2020 Amazon </w:t>
+        <w:t xml:space="preserve">in North America at 2020 Amazon </w:t>
       </w:r>
       <w:proofErr w:type="spellStart"/>
       <w:r>
@@ -3763,7 +3597,7 @@
       </w:r>
       <w:r>
         <w:rPr>
-          <w:rFonts w:ascii="Open Sans SemiBold" w:hAnsi="Open Sans SemiBold" w:cs="Open Sans SemiBold"/>
+          <w:rFonts w:ascii="Open Sans" w:hAnsi="Open Sans" w:cs="Open Sans"/>
           <w:b/>
           <w:color w:val="393537"/>
         </w:rPr>
@@ -3777,22 +3611,7 @@
           <w:color w:val="393537"/>
         </w:rPr>
         <w:tab/>
-      </w:r>
-      <w:r>
-        <w:rPr>
-          <w:rFonts w:ascii="Open Sans" w:hAnsi="Open Sans" w:cs="Open Sans"/>
-          <w:b/>
-          <w:color w:val="393537"/>
-        </w:rPr>
-        <w:t xml:space="preserve"> </w:t>
-      </w:r>
-      <w:r>
-        <w:rPr>
-          <w:rFonts w:ascii="Open Sans" w:hAnsi="Open Sans" w:cs="Open Sans"/>
-          <w:b/>
-          <w:color w:val="393537"/>
-        </w:rPr>
-        <w:t xml:space="preserve"> </w:t>
+        <w:t xml:space="preserve">  </w:t>
       </w:r>
       <w:r>
         <w:rPr>
@@ -3813,6 +3632,7 @@
       </w:r>
       <w:r>
         <w:rPr>
+          <w:rFonts w:ascii="Open Sans" w:hAnsi="Open Sans" w:cs="Open Sans"/>
           <w:color w:val="AEAAAA" w:themeColor="background2" w:themeShade="BF"/>
         </w:rPr>
         <w:t>04/2020</w:t>
@@ -3982,7 +3802,7 @@
       <w:proofErr w:type="spellStart"/>
       <w:r>
         <w:rPr>
-          <w:rFonts w:ascii="Open Sans SemiBold" w:hAnsi="Open Sans SemiBold" w:cs="Open Sans SemiBold"/>
+          <w:rFonts w:ascii="Open Sans" w:hAnsi="Open Sans" w:cs="Open Sans"/>
           <w:b/>
           <w:color w:val="393537"/>
         </w:rPr>
@@ -3997,22 +3817,7 @@
           <w:color w:val="393537"/>
         </w:rPr>
         <w:tab/>
-      </w:r>
-      <w:r>
-        <w:rPr>
-          <w:rFonts w:ascii="Open Sans" w:hAnsi="Open Sans" w:cs="Open Sans"/>
-          <w:b/>
-          <w:color w:val="393537"/>
-        </w:rPr>
-        <w:t xml:space="preserve"> </w:t>
-      </w:r>
-      <w:r>
-        <w:rPr>
-          <w:rFonts w:ascii="Open Sans" w:hAnsi="Open Sans" w:cs="Open Sans"/>
-          <w:b/>
-          <w:color w:val="393537"/>
-        </w:rPr>
-        <w:t xml:space="preserve"> </w:t>
+        <w:t xml:space="preserve">  </w:t>
       </w:r>
       <w:r>
         <w:rPr>
@@ -4081,21 +3886,10 @@
       </w:r>
       <w:r>
         <w:rPr>
+          <w:rFonts w:ascii="Open Sans" w:hAnsi="Open Sans" w:cs="Open Sans"/>
           <w:color w:val="AEAAAA" w:themeColor="background2" w:themeShade="BF"/>
         </w:rPr>
-        <w:t>0</w:t>
-      </w:r>
-      <w:r>
-        <w:rPr>
-          <w:color w:val="AEAAAA" w:themeColor="background2" w:themeShade="BF"/>
-        </w:rPr>
-        <w:t>2</w:t>
-      </w:r>
-      <w:r>
-        <w:rPr>
-          <w:color w:val="AEAAAA" w:themeColor="background2" w:themeShade="BF"/>
-        </w:rPr>
-        <w:t>/2020</w:t>
+        <w:t>02/2020</w:t>
       </w:r>
     </w:p>
     <w:p>
@@ -4243,7 +4037,7 @@
       </w:r>
       <w:r>
         <w:rPr>
-          <w:rFonts w:ascii="Open Sans SemiBold" w:hAnsi="Open Sans SemiBold" w:cs="Open Sans SemiBold"/>
+          <w:rFonts w:ascii="Open Sans" w:hAnsi="Open Sans" w:cs="Open Sans"/>
           <w:b/>
           <w:color w:val="393537"/>
         </w:rPr>
@@ -4251,7 +4045,7 @@
       </w:r>
       <w:r>
         <w:rPr>
-          <w:rFonts w:ascii="Open Sans SemiBold" w:hAnsi="Open Sans SemiBold" w:cs="Open Sans SemiBold"/>
+          <w:rFonts w:ascii="Open Sans" w:hAnsi="Open Sans" w:cs="Open Sans"/>
           <w:b/>
           <w:color w:val="393537"/>
         </w:rPr>
@@ -4259,7 +4053,7 @@
       </w:r>
       <w:r>
         <w:rPr>
-          <w:rFonts w:ascii="Open Sans SemiBold" w:hAnsi="Open Sans SemiBold" w:cs="Open Sans SemiBold"/>
+          <w:rFonts w:ascii="Open Sans" w:hAnsi="Open Sans" w:cs="Open Sans"/>
           <w:b/>
           <w:color w:val="393537"/>
         </w:rPr>
@@ -4473,6 +4267,7 @@
           <w:sz w:val="20"/>
           <w:szCs w:val="20"/>
         </w:rPr>
+        <w:lastRenderedPageBreak/>
         <w:t xml:space="preserve">Completed assignments </w:t>
       </w:r>
       <w:r>
@@ -4489,15 +4284,7 @@
           <w:sz w:val="20"/>
           <w:szCs w:val="20"/>
         </w:rPr>
-        <w:t xml:space="preserve">in </w:t>
-      </w:r>
-      <w:r>
-        <w:rPr>
-          <w:rFonts w:ascii="Open Sans" w:hAnsi="Open Sans" w:cs="Open Sans"/>
-          <w:sz w:val="20"/>
-          <w:szCs w:val="20"/>
-        </w:rPr>
-        <w:t>Java, C/C++</w:t>
+        <w:t>in Java, C/C++</w:t>
       </w:r>
       <w:r>
         <w:rPr>
@@ -4623,21 +4410,7 @@
           <w:rFonts w:ascii="Open Sans" w:hAnsi="Open Sans" w:cs="Open Sans"/>
           <w:color w:val="393537"/>
         </w:rPr>
-        <w:t>Fluent in English, French</w:t>
-      </w:r>
-      <w:r>
-        <w:rPr>
-          <w:rFonts w:ascii="Open Sans" w:hAnsi="Open Sans" w:cs="Open Sans"/>
-          <w:color w:val="393537"/>
-        </w:rPr>
-        <w:t xml:space="preserve"> and</w:t>
-      </w:r>
-      <w:r>
-        <w:rPr>
-          <w:rFonts w:ascii="Open Sans" w:hAnsi="Open Sans" w:cs="Open Sans"/>
-          <w:color w:val="393537"/>
-        </w:rPr>
-        <w:t xml:space="preserve"> Mandarin</w:t>
+        <w:t>Fluent in English, French and Mandarin</w:t>
       </w:r>
       <w:r>
         <w:rPr>
@@ -4929,7 +4702,7 @@
           <v:path o:extrusionok="f" gradientshapeok="t" o:connecttype="rect"/>
           <o:lock v:ext="edit" aspectratio="t"/>
         </v:shapetype>
-        <v:shape id="WordPictureWatermark5227501" o:spid="_x0000_s2049" type="#_x0000_t75" alt="SupervisorGuide7" style="position:absolute;margin-left:0;margin-top:0;width:612pt;height:11in;z-index:-251658240;mso-wrap-edited:f;mso-width-percent:0;mso-height-percent:0;mso-position-horizontal:center;mso-position-horizontal-relative:margin;mso-position-vertical:center;mso-position-vertical-relative:margin;mso-width-percent:0;mso-height-percent:0" o:allowincell="f">
+        <v:shape id="WordPictureWatermark5227501" o:spid="_x0000_s2049" type="#_x0000_t75" alt="SupervisorGuide7" style="position:absolute;margin-left:0;margin-top:0;width:612pt;height:11in;z-index:-251658752;mso-wrap-edited:f;mso-width-percent:0;mso-height-percent:0;mso-position-horizontal:center;mso-position-horizontal-relative:margin;mso-position-vertical:center;mso-position-vertical-relative:margin;mso-width-percent:0;mso-height-percent:0" o:allowincell="f">
           <v:imagedata r:id="rId1" o:title="SupervisorGuide7"/>
           <w10:wrap anchorx="margin" anchory="margin"/>
         </v:shape>

</xml_diff>